<commit_message>
Pen and paper almost done
</commit_message>
<xml_diff>
--- a/Template (1).docx
+++ b/Template (1).docx
@@ -15,6 +15,8 @@
           <w:lang w:val="en-US"/>
         </w:rPr>
       </w:pPr>
+      <w:bookmarkStart w:id="0" w:name="_Hlk87179967"/>
+      <w:bookmarkEnd w:id="0"/>
       <w:r>
         <w:rPr>
           <w:b/>
@@ -59,6 +61,132 @@
           <w:lang w:val="en-US"/>
         </w:rPr>
       </w:pPr>
+      <w:r>
+        <w:rPr>
+          <w:b/>
+          <w:bCs/>
+          <w:noProof/>
+          <w:sz w:val="26"/>
+          <w:szCs w:val="26"/>
+          <w:lang w:val="en-US"/>
+        </w:rPr>
+        <mc:AlternateContent>
+          <mc:Choice Requires="wps">
+            <w:drawing>
+              <wp:anchor distT="0" distB="0" distL="114300" distR="114300" simplePos="0" relativeHeight="251659264" behindDoc="0" locked="0" layoutInCell="1" allowOverlap="1" wp14:anchorId="0F5DF890" wp14:editId="19272B0A">
+                <wp:simplePos x="0" y="0"/>
+                <wp:positionH relativeFrom="column">
+                  <wp:posOffset>3020185</wp:posOffset>
+                </wp:positionH>
+                <wp:positionV relativeFrom="paragraph">
+                  <wp:posOffset>3295623</wp:posOffset>
+                </wp:positionV>
+                <wp:extent cx="229558" cy="381467"/>
+                <wp:effectExtent l="0" t="0" r="0" b="0"/>
+                <wp:wrapNone/>
+                <wp:docPr id="5" name="Caixa de texto 5"/>
+                <wp:cNvGraphicFramePr/>
+                <a:graphic xmlns:a="http://schemas.openxmlformats.org/drawingml/2006/main">
+                  <a:graphicData uri="http://schemas.microsoft.com/office/word/2010/wordprocessingShape">
+                    <wps:wsp>
+                      <wps:cNvSpPr txBox="1"/>
+                      <wps:spPr>
+                        <a:xfrm>
+                          <a:off x="0" y="0"/>
+                          <a:ext cx="229558" cy="381467"/>
+                        </a:xfrm>
+                        <a:prstGeom prst="rect">
+                          <a:avLst/>
+                        </a:prstGeom>
+                        <a:noFill/>
+                        <a:ln w="12700" cap="flat">
+                          <a:noFill/>
+                          <a:miter lim="400000"/>
+                        </a:ln>
+                        <a:effectLst/>
+                        <a:sp3d/>
+                      </wps:spPr>
+                      <wps:style>
+                        <a:lnRef idx="0">
+                          <a:scrgbClr r="0" g="0" b="0"/>
+                        </a:lnRef>
+                        <a:fillRef idx="0">
+                          <a:scrgbClr r="0" g="0" b="0"/>
+                        </a:fillRef>
+                        <a:effectRef idx="0">
+                          <a:scrgbClr r="0" g="0" b="0"/>
+                        </a:effectRef>
+                        <a:fontRef idx="none"/>
+                      </wps:style>
+                      <wps:txbx>
+                        <w:txbxContent>
+                          <w:p>
+                            <w:pPr>
+                              <w:rPr>
+                                <w:sz w:val="32"/>
+                                <w:szCs w:val="32"/>
+                              </w:rPr>
+                            </w:pPr>
+                            <w:r>
+                              <w:rPr>
+                                <w:sz w:val="32"/>
+                                <w:szCs w:val="32"/>
+                              </w:rPr>
+                              <w:t>1</w:t>
+                            </w:r>
+                          </w:p>
+                        </w:txbxContent>
+                      </wps:txbx>
+                      <wps:bodyPr rot="0" spcFirstLastPara="1" vertOverflow="overflow" horzOverflow="overflow" vert="horz" wrap="square" lIns="50800" tIns="50800" rIns="50800" bIns="50800" numCol="1" spcCol="38100" rtlCol="0" fromWordArt="0" anchor="t" anchorCtr="0" forceAA="0" compatLnSpc="1">
+                        <a:prstTxWarp prst="textNoShape">
+                          <a:avLst/>
+                        </a:prstTxWarp>
+                        <a:noAutofit/>
+                      </wps:bodyPr>
+                    </wps:wsp>
+                  </a:graphicData>
+                </a:graphic>
+                <wp14:sizeRelH relativeFrom="margin">
+                  <wp14:pctWidth>0</wp14:pctWidth>
+                </wp14:sizeRelH>
+                <wp14:sizeRelV relativeFrom="margin">
+                  <wp14:pctHeight>0</wp14:pctHeight>
+                </wp14:sizeRelV>
+              </wp:anchor>
+            </w:drawing>
+          </mc:Choice>
+          <mc:Fallback>
+            <w:pict>
+              <v:shapetype w14:anchorId="0F5DF890" id="_x0000_t202" coordsize="21600,21600" o:spt="202" path="m,l,21600r21600,l21600,xe">
+                <v:stroke joinstyle="miter"/>
+                <v:path gradientshapeok="t" o:connecttype="rect"/>
+              </v:shapetype>
+              <v:shape id="Caixa de texto 5" o:spid="_x0000_s1026" type="#_x0000_t202" style="position:absolute;margin-left:237.8pt;margin-top:259.5pt;width:18.1pt;height:30.05pt;z-index:251659264;visibility:visible;mso-wrap-style:square;mso-width-percent:0;mso-height-percent:0;mso-wrap-distance-left:9pt;mso-wrap-distance-top:0;mso-wrap-distance-right:9pt;mso-wrap-distance-bottom:0;mso-position-horizontal:absolute;mso-position-horizontal-relative:text;mso-position-vertical:absolute;mso-position-vertical-relative:text;mso-width-percent:0;mso-height-percent:0;mso-width-relative:margin;mso-height-relative:margin;v-text-anchor:top" o:gfxdata="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" filled="f" stroked="f" strokeweight="1pt">
+                <v:stroke miterlimit="4"/>
+                <v:textbox inset="4pt,4pt,4pt,4pt">
+                  <w:txbxContent>
+                    <w:p>
+                      <w:pPr>
+                        <w:rPr>
+                          <w:sz w:val="32"/>
+                          <w:szCs w:val="32"/>
+                        </w:rPr>
+                      </w:pPr>
+                      <w:r>
+                        <w:rPr>
+                          <w:sz w:val="32"/>
+                          <w:szCs w:val="32"/>
+                        </w:rPr>
+                        <w:t>1</w:t>
+                      </w:r>
+                    </w:p>
+                  </w:txbxContent>
+                </v:textbox>
+              </v:shape>
+            </w:pict>
+          </mc:Fallback>
+        </mc:AlternateContent>
+      </w:r>
       <w:r>
         <w:rPr>
           <w:b/>
@@ -129,6 +257,238 @@
           <w:lang w:val="en-US"/>
         </w:rPr>
       </w:pPr>
+      <w:r>
+        <w:rPr>
+          <w:b/>
+          <w:bCs/>
+          <w:noProof/>
+          <w:sz w:val="28"/>
+          <w:szCs w:val="28"/>
+          <w:lang w:val="en-US"/>
+        </w:rPr>
+        <mc:AlternateContent>
+          <mc:Choice Requires="wps">
+            <w:drawing>
+              <wp:anchor distT="0" distB="0" distL="114300" distR="114300" simplePos="0" relativeHeight="251661312" behindDoc="0" locked="0" layoutInCell="1" allowOverlap="1" wp14:anchorId="20A8726D" wp14:editId="546D3FA7">
+                <wp:simplePos x="0" y="0"/>
+                <wp:positionH relativeFrom="column">
+                  <wp:posOffset>5640393</wp:posOffset>
+                </wp:positionH>
+                <wp:positionV relativeFrom="paragraph">
+                  <wp:posOffset>3855393</wp:posOffset>
+                </wp:positionV>
+                <wp:extent cx="223284" cy="191386"/>
+                <wp:effectExtent l="0" t="0" r="0" b="0"/>
+                <wp:wrapNone/>
+                <wp:docPr id="7" name="Caixa de texto 7"/>
+                <wp:cNvGraphicFramePr/>
+                <a:graphic xmlns:a="http://schemas.openxmlformats.org/drawingml/2006/main">
+                  <a:graphicData uri="http://schemas.microsoft.com/office/word/2010/wordprocessingShape">
+                    <wps:wsp>
+                      <wps:cNvSpPr txBox="1"/>
+                      <wps:spPr>
+                        <a:xfrm>
+                          <a:off x="0" y="0"/>
+                          <a:ext cx="223284" cy="191386"/>
+                        </a:xfrm>
+                        <a:prstGeom prst="rect">
+                          <a:avLst/>
+                        </a:prstGeom>
+                        <a:noFill/>
+                        <a:ln w="12700" cap="flat">
+                          <a:noFill/>
+                          <a:miter lim="400000"/>
+                        </a:ln>
+                        <a:effectLst/>
+                        <a:sp3d/>
+                      </wps:spPr>
+                      <wps:style>
+                        <a:lnRef idx="0">
+                          <a:scrgbClr r="0" g="0" b="0"/>
+                        </a:lnRef>
+                        <a:fillRef idx="0">
+                          <a:scrgbClr r="0" g="0" b="0"/>
+                        </a:fillRef>
+                        <a:effectRef idx="0">
+                          <a:scrgbClr r="0" g="0" b="0"/>
+                        </a:effectRef>
+                        <a:fontRef idx="none"/>
+                      </wps:style>
+                      <wps:txbx>
+                        <w:txbxContent>
+                          <w:p>
+                            <w:pPr>
+                              <w:rPr>
+                                <w:sz w:val="32"/>
+                                <w:szCs w:val="32"/>
+                              </w:rPr>
+                            </w:pPr>
+                            <w:r>
+                              <w:rPr>
+                                <w:sz w:val="32"/>
+                                <w:szCs w:val="32"/>
+                              </w:rPr>
+                              <w:t>3</w:t>
+                            </w:r>
+                          </w:p>
+                        </w:txbxContent>
+                      </wps:txbx>
+                      <wps:bodyPr rot="0" spcFirstLastPara="1" vertOverflow="overflow" horzOverflow="overflow" vert="horz" wrap="square" lIns="50800" tIns="50800" rIns="50800" bIns="50800" numCol="1" spcCol="38100" rtlCol="0" fromWordArt="0" anchor="t" anchorCtr="0" forceAA="0" compatLnSpc="1">
+                        <a:prstTxWarp prst="textNoShape">
+                          <a:avLst/>
+                        </a:prstTxWarp>
+                        <a:spAutoFit/>
+                      </wps:bodyPr>
+                    </wps:wsp>
+                  </a:graphicData>
+                </a:graphic>
+              </wp:anchor>
+            </w:drawing>
+          </mc:Choice>
+          <mc:Fallback>
+            <w:pict>
+              <v:shape w14:anchorId="20A8726D" id="Caixa de texto 7" o:spid="_x0000_s1027" type="#_x0000_t202" style="position:absolute;margin-left:444.15pt;margin-top:303.55pt;width:17.6pt;height:15.05pt;z-index:251661312;visibility:visible;mso-wrap-style:square;mso-wrap-distance-left:9pt;mso-wrap-distance-top:0;mso-wrap-distance-right:9pt;mso-wrap-distance-bottom:0;mso-position-horizontal:absolute;mso-position-horizontal-relative:text;mso-position-vertical:absolute;mso-position-vertical-relative:text;v-text-anchor:top" o:gfxdata="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" filled="f" stroked="f" strokeweight="1pt">
+                <v:stroke miterlimit="4"/>
+                <v:textbox style="mso-fit-shape-to-text:t" inset="4pt,4pt,4pt,4pt">
+                  <w:txbxContent>
+                    <w:p>
+                      <w:pPr>
+                        <w:rPr>
+                          <w:sz w:val="32"/>
+                          <w:szCs w:val="32"/>
+                        </w:rPr>
+                      </w:pPr>
+                      <w:r>
+                        <w:rPr>
+                          <w:sz w:val="32"/>
+                          <w:szCs w:val="32"/>
+                        </w:rPr>
+                        <w:t>3</w:t>
+                      </w:r>
+                    </w:p>
+                  </w:txbxContent>
+                </v:textbox>
+              </v:shape>
+            </w:pict>
+          </mc:Fallback>
+        </mc:AlternateContent>
+      </w:r>
+      <w:r>
+        <w:rPr>
+          <w:b/>
+          <w:bCs/>
+          <w:noProof/>
+          <w:sz w:val="28"/>
+          <w:szCs w:val="28"/>
+          <w:lang w:val="en-US"/>
+        </w:rPr>
+        <mc:AlternateContent>
+          <mc:Choice Requires="wps">
+            <w:drawing>
+              <wp:anchor distT="0" distB="0" distL="114300" distR="114300" simplePos="0" relativeHeight="251660288" behindDoc="0" locked="0" layoutInCell="1" allowOverlap="1" wp14:anchorId="27E16422" wp14:editId="0A8722C9">
+                <wp:simplePos x="0" y="0"/>
+                <wp:positionH relativeFrom="column">
+                  <wp:posOffset>2548372</wp:posOffset>
+                </wp:positionH>
+                <wp:positionV relativeFrom="paragraph">
+                  <wp:posOffset>3793684</wp:posOffset>
+                </wp:positionV>
+                <wp:extent cx="191386" cy="202019"/>
+                <wp:effectExtent l="0" t="0" r="0" b="0"/>
+                <wp:wrapNone/>
+                <wp:docPr id="6" name="Caixa de texto 6"/>
+                <wp:cNvGraphicFramePr/>
+                <a:graphic xmlns:a="http://schemas.openxmlformats.org/drawingml/2006/main">
+                  <a:graphicData uri="http://schemas.microsoft.com/office/word/2010/wordprocessingShape">
+                    <wps:wsp>
+                      <wps:cNvSpPr txBox="1"/>
+                      <wps:spPr>
+                        <a:xfrm>
+                          <a:off x="0" y="0"/>
+                          <a:ext cx="191386" cy="202019"/>
+                        </a:xfrm>
+                        <a:prstGeom prst="rect">
+                          <a:avLst/>
+                        </a:prstGeom>
+                        <a:noFill/>
+                        <a:ln w="12700" cap="flat">
+                          <a:noFill/>
+                          <a:miter lim="400000"/>
+                        </a:ln>
+                        <a:effectLst/>
+                        <a:sp3d/>
+                      </wps:spPr>
+                      <wps:style>
+                        <a:lnRef idx="0">
+                          <a:scrgbClr r="0" g="0" b="0"/>
+                        </a:lnRef>
+                        <a:fillRef idx="0">
+                          <a:scrgbClr r="0" g="0" b="0"/>
+                        </a:fillRef>
+                        <a:effectRef idx="0">
+                          <a:scrgbClr r="0" g="0" b="0"/>
+                        </a:effectRef>
+                        <a:fontRef idx="none"/>
+                      </wps:style>
+                      <wps:txbx>
+                        <w:txbxContent>
+                          <w:p>
+                            <w:pPr>
+                              <w:rPr>
+                                <w:sz w:val="32"/>
+                                <w:szCs w:val="32"/>
+                              </w:rPr>
+                            </w:pPr>
+                            <w:r>
+                              <w:rPr>
+                                <w:sz w:val="32"/>
+                                <w:szCs w:val="32"/>
+                              </w:rPr>
+                              <w:t>2</w:t>
+                            </w:r>
+                          </w:p>
+                        </w:txbxContent>
+                      </wps:txbx>
+                      <wps:bodyPr rot="0" spcFirstLastPara="1" vertOverflow="overflow" horzOverflow="overflow" vert="horz" wrap="square" lIns="50800" tIns="50800" rIns="50800" bIns="50800" numCol="1" spcCol="38100" rtlCol="0" fromWordArt="0" anchor="t" anchorCtr="0" forceAA="0" compatLnSpc="1">
+                        <a:prstTxWarp prst="textNoShape">
+                          <a:avLst/>
+                        </a:prstTxWarp>
+                        <a:spAutoFit/>
+                      </wps:bodyPr>
+                    </wps:wsp>
+                  </a:graphicData>
+                </a:graphic>
+              </wp:anchor>
+            </w:drawing>
+          </mc:Choice>
+          <mc:Fallback>
+            <w:pict>
+              <v:shape w14:anchorId="27E16422" id="Caixa de texto 6" o:spid="_x0000_s1028" type="#_x0000_t202" style="position:absolute;margin-left:200.65pt;margin-top:298.7pt;width:15.05pt;height:15.9pt;z-index:251660288;visibility:visible;mso-wrap-style:square;mso-wrap-distance-left:9pt;mso-wrap-distance-top:0;mso-wrap-distance-right:9pt;mso-wrap-distance-bottom:0;mso-position-horizontal:absolute;mso-position-horizontal-relative:text;mso-position-vertical:absolute;mso-position-vertical-relative:text;v-text-anchor:top" o:gfxdata="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" filled="f" stroked="f" strokeweight="1pt">
+                <v:stroke miterlimit="4"/>
+                <v:textbox style="mso-fit-shape-to-text:t" inset="4pt,4pt,4pt,4pt">
+                  <w:txbxContent>
+                    <w:p>
+                      <w:pPr>
+                        <w:rPr>
+                          <w:sz w:val="32"/>
+                          <w:szCs w:val="32"/>
+                        </w:rPr>
+                      </w:pPr>
+                      <w:r>
+                        <w:rPr>
+                          <w:sz w:val="32"/>
+                          <w:szCs w:val="32"/>
+                        </w:rPr>
+                        <w:t>2</w:t>
+                      </w:r>
+                    </w:p>
+                  </w:txbxContent>
+                </v:textbox>
+              </v:shape>
+            </w:pict>
+          </mc:Fallback>
+        </mc:AlternateContent>
+      </w:r>
       <w:r>
         <w:rPr>
           <w:b/>
@@ -285,43 +645,33 @@
           <w:lang w:val="en-US"/>
         </w:rPr>
         <w:lastRenderedPageBreak/>
-        <w:t xml:space="preserve">Answer </w:t>
+        <w:t>Answer 2</w:t>
       </w:r>
+    </w:p>
+    <w:p>
+      <w:pPr>
+        <w:pStyle w:val="Body"/>
+        <w:rPr>
+          <w:b/>
+          <w:bCs/>
+          <w:sz w:val="26"/>
+          <w:szCs w:val="26"/>
+          <w:lang w:val="en-US"/>
+        </w:rPr>
+      </w:pPr>
       <w:r>
         <w:rPr>
           <w:b/>
           <w:bCs/>
-          <w:sz w:val="26"/>
-          <w:szCs w:val="26"/>
-          <w:lang w:val="en-US"/>
-        </w:rPr>
-        <w:t>2</w:t>
-      </w:r>
-    </w:p>
-    <w:p>
-      <w:pPr>
-        <w:pStyle w:val="Body"/>
-        <w:rPr>
-          <w:b/>
-          <w:bCs/>
-          <w:sz w:val="26"/>
-          <w:szCs w:val="26"/>
-          <w:lang w:val="en-US"/>
-        </w:rPr>
-      </w:pPr>
-      <w:r>
-        <w:rPr>
-          <w:b/>
-          <w:bCs/>
           <w:noProof/>
           <w:sz w:val="26"/>
           <w:szCs w:val="26"/>
           <w:lang w:val="en-US"/>
         </w:rPr>
         <w:drawing>
-          <wp:inline distT="0" distB="0" distL="0" distR="0" wp14:anchorId="35D43EF0" wp14:editId="630565EF">
-            <wp:extent cx="4429125" cy="6109369"/>
-            <wp:effectExtent l="0" t="0" r="0" b="5715"/>
+          <wp:inline distT="0" distB="0" distL="0" distR="0" wp14:anchorId="35D43EF0" wp14:editId="1E6FD53E">
+            <wp:extent cx="3733800" cy="4666770"/>
+            <wp:effectExtent l="0" t="0" r="0" b="635"/>
             <wp:docPr id="4" name="Imagem 4"/>
             <wp:cNvGraphicFramePr>
               <a:graphicFrameLocks xmlns:a="http://schemas.openxmlformats.org/drawingml/2006/main" noChangeAspect="1"/>
@@ -351,7 +701,7 @@
                   <pic:spPr bwMode="auto">
                     <a:xfrm>
                       <a:off x="0" y="0"/>
-                      <a:ext cx="4435455" cy="6118101"/>
+                      <a:ext cx="3750802" cy="4688021"/>
                     </a:xfrm>
                     <a:prstGeom prst="rect">
                       <a:avLst/>
@@ -379,18 +729,207 @@
           <w:lang w:val="en-US"/>
         </w:rPr>
       </w:pPr>
-    </w:p>
-    <w:p>
-      <w:pPr>
-        <w:pStyle w:val="Body"/>
-        <w:rPr>
-          <w:b/>
-          <w:bCs/>
-          <w:sz w:val="26"/>
-          <w:szCs w:val="26"/>
-          <w:lang w:val="en-US"/>
-        </w:rPr>
-      </w:pPr>
+      <w:r>
+        <w:rPr>
+          <w:b/>
+          <w:bCs/>
+          <w:sz w:val="26"/>
+          <w:szCs w:val="26"/>
+          <w:lang w:val="en-US"/>
+        </w:rPr>
+        <w:t>Answer 3-a</w:t>
+      </w:r>
+    </w:p>
+    <w:p>
+      <w:pPr>
+        <w:pStyle w:val="Body"/>
+        <w:rPr>
+          <w:b/>
+          <w:bCs/>
+          <w:sz w:val="26"/>
+          <w:szCs w:val="26"/>
+          <w:lang w:val="en-US"/>
+        </w:rPr>
+      </w:pPr>
+      <w:proofErr w:type="spellStart"/>
+      <w:r>
+        <w:rPr>
+          <w:b/>
+          <w:bCs/>
+          <w:sz w:val="26"/>
+          <w:szCs w:val="26"/>
+          <w:lang w:val="en-US"/>
+        </w:rPr>
+        <w:t>i</w:t>
+      </w:r>
+      <w:proofErr w:type="spellEnd"/>
+      <w:r>
+        <w:rPr>
+          <w:b/>
+          <w:bCs/>
+          <w:sz w:val="26"/>
+          <w:szCs w:val="26"/>
+          <w:lang w:val="en-US"/>
+        </w:rPr>
+        <w:t>-</w:t>
+      </w:r>
+    </w:p>
+    <w:p>
+      <w:pPr>
+        <w:pStyle w:val="Body"/>
+        <w:ind w:left="360"/>
+        <w:rPr>
+          <w:b/>
+          <w:bCs/>
+          <w:sz w:val="26"/>
+          <w:szCs w:val="26"/>
+          <w:lang w:val="en-US"/>
+        </w:rPr>
+      </w:pPr>
+      <w:r>
+        <w:rPr>
+          <w:b/>
+          <w:bCs/>
+          <w:noProof/>
+          <w:sz w:val="26"/>
+          <w:szCs w:val="26"/>
+          <w:lang w:val="en-US"/>
+        </w:rPr>
+        <w:drawing>
+          <wp:inline distT="0" distB="0" distL="0" distR="0" wp14:anchorId="487D9B98" wp14:editId="58445E72">
+            <wp:extent cx="6056593" cy="1278255"/>
+            <wp:effectExtent l="0" t="0" r="1905" b="0"/>
+            <wp:docPr id="8" name="Imagem 8"/>
+            <wp:cNvGraphicFramePr>
+              <a:graphicFrameLocks xmlns:a="http://schemas.openxmlformats.org/drawingml/2006/main" noChangeAspect="1"/>
+            </wp:cNvGraphicFramePr>
+            <a:graphic xmlns:a="http://schemas.openxmlformats.org/drawingml/2006/main">
+              <a:graphicData uri="http://schemas.openxmlformats.org/drawingml/2006/picture">
+                <pic:pic xmlns:pic="http://schemas.openxmlformats.org/drawingml/2006/picture">
+                  <pic:nvPicPr>
+                    <pic:cNvPr id="0" name="Picture 1"/>
+                    <pic:cNvPicPr>
+                      <a:picLocks noChangeAspect="1" noChangeArrowheads="1"/>
+                    </pic:cNvPicPr>
+                  </pic:nvPicPr>
+                  <pic:blipFill rotWithShape="1">
+                    <a:blip r:embed="rId11" cstate="print">
+                      <a:extLst>
+                        <a:ext uri="{28A0092B-C50C-407E-A947-70E740481C1C}">
+                          <a14:useLocalDpi xmlns:a14="http://schemas.microsoft.com/office/drawing/2010/main" val="0"/>
+                        </a:ext>
+                      </a:extLst>
+                    </a:blip>
+                    <a:srcRect b="67975"/>
+                    <a:stretch/>
+                  </pic:blipFill>
+                  <pic:spPr bwMode="auto">
+                    <a:xfrm>
+                      <a:off x="0" y="0"/>
+                      <a:ext cx="6185588" cy="1305480"/>
+                    </a:xfrm>
+                    <a:prstGeom prst="rect">
+                      <a:avLst/>
+                    </a:prstGeom>
+                    <a:noFill/>
+                    <a:ln>
+                      <a:noFill/>
+                    </a:ln>
+                    <a:extLst>
+                      <a:ext uri="{53640926-AAD7-44D8-BBD7-CCE9431645EC}">
+                        <a14:shadowObscured xmlns:a14="http://schemas.microsoft.com/office/drawing/2010/main"/>
+                      </a:ext>
+                    </a:extLst>
+                  </pic:spPr>
+                </pic:pic>
+              </a:graphicData>
+            </a:graphic>
+          </wp:inline>
+        </w:drawing>
+      </w:r>
+    </w:p>
+    <w:p>
+      <w:pPr>
+        <w:pStyle w:val="Body"/>
+        <w:rPr>
+          <w:b/>
+          <w:bCs/>
+          <w:sz w:val="26"/>
+          <w:szCs w:val="26"/>
+          <w:lang w:val="en-US"/>
+        </w:rPr>
+      </w:pPr>
+      <w:r>
+        <w:rPr>
+          <w:b/>
+          <w:bCs/>
+          <w:sz w:val="26"/>
+          <w:szCs w:val="26"/>
+          <w:lang w:val="en-US"/>
+        </w:rPr>
+        <w:t xml:space="preserve">ii- </w:t>
+      </w:r>
+      <w:r>
+        <w:rPr>
+          <w:b/>
+          <w:bCs/>
+          <w:noProof/>
+          <w:sz w:val="26"/>
+          <w:szCs w:val="26"/>
+          <w:lang w:val="en-US"/>
+        </w:rPr>
+        <w:drawing>
+          <wp:inline distT="0" distB="0" distL="0" distR="0" wp14:anchorId="388B7C1D" wp14:editId="467C0987">
+            <wp:extent cx="6276975" cy="1657350"/>
+            <wp:effectExtent l="0" t="0" r="9525" b="0"/>
+            <wp:docPr id="9" name="Imagem 9"/>
+            <wp:cNvGraphicFramePr>
+              <a:graphicFrameLocks xmlns:a="http://schemas.openxmlformats.org/drawingml/2006/main" noChangeAspect="1"/>
+            </wp:cNvGraphicFramePr>
+            <a:graphic xmlns:a="http://schemas.openxmlformats.org/drawingml/2006/main">
+              <a:graphicData uri="http://schemas.openxmlformats.org/drawingml/2006/picture">
+                <pic:pic xmlns:pic="http://schemas.openxmlformats.org/drawingml/2006/picture">
+                  <pic:nvPicPr>
+                    <pic:cNvPr id="0" name="Picture 2"/>
+                    <pic:cNvPicPr>
+                      <a:picLocks noChangeAspect="1" noChangeArrowheads="1"/>
+                    </pic:cNvPicPr>
+                  </pic:nvPicPr>
+                  <pic:blipFill rotWithShape="1">
+                    <a:blip r:embed="rId12" cstate="print">
+                      <a:extLst>
+                        <a:ext uri="{28A0092B-C50C-407E-A947-70E740481C1C}">
+                          <a14:useLocalDpi xmlns:a14="http://schemas.microsoft.com/office/drawing/2010/main" val="0"/>
+                        </a:ext>
+                      </a:extLst>
+                    </a:blip>
+                    <a:srcRect t="31915" b="34429"/>
+                    <a:stretch/>
+                  </pic:blipFill>
+                  <pic:spPr bwMode="auto">
+                    <a:xfrm>
+                      <a:off x="0" y="0"/>
+                      <a:ext cx="6276975" cy="1657350"/>
+                    </a:xfrm>
+                    <a:prstGeom prst="rect">
+                      <a:avLst/>
+                    </a:prstGeom>
+                    <a:noFill/>
+                    <a:ln>
+                      <a:noFill/>
+                    </a:ln>
+                    <a:extLst>
+                      <a:ext uri="{53640926-AAD7-44D8-BBD7-CCE9431645EC}">
+                        <a14:shadowObscured xmlns:a14="http://schemas.microsoft.com/office/drawing/2010/main"/>
+                      </a:ext>
+                    </a:extLst>
+                  </pic:spPr>
+                </pic:pic>
+              </a:graphicData>
+            </a:graphic>
+          </wp:inline>
+        </w:drawing>
+      </w:r>
     </w:p>
     <w:p>
       <w:pPr>
@@ -408,15 +947,512 @@
     <w:p>
       <w:pPr>
         <w:pStyle w:val="Body"/>
+        <w:rPr>
+          <w:b/>
+          <w:bCs/>
+          <w:sz w:val="26"/>
+          <w:szCs w:val="26"/>
+          <w:lang w:val="en-US"/>
+        </w:rPr>
+      </w:pPr>
+      <w:r>
+        <w:rPr>
+          <w:b/>
+          <w:bCs/>
+          <w:sz w:val="26"/>
+          <w:szCs w:val="26"/>
+          <w:lang w:val="en-US"/>
+        </w:rPr>
+        <w:t>iii-</w:t>
+      </w:r>
+      <w:r>
+        <w:rPr>
+          <w:b/>
+          <w:bCs/>
+          <w:noProof/>
+          <w:sz w:val="26"/>
+          <w:szCs w:val="26"/>
+          <w:lang w:val="en-US"/>
+        </w:rPr>
+        <w:drawing>
+          <wp:inline distT="0" distB="0" distL="0" distR="0" wp14:anchorId="125BDB85" wp14:editId="69348255">
+            <wp:extent cx="6276975" cy="1724025"/>
+            <wp:effectExtent l="0" t="0" r="9525" b="9525"/>
+            <wp:docPr id="11" name="Imagem 11"/>
+            <wp:cNvGraphicFramePr>
+              <a:graphicFrameLocks xmlns:a="http://schemas.openxmlformats.org/drawingml/2006/main" noChangeAspect="1"/>
+            </wp:cNvGraphicFramePr>
+            <a:graphic xmlns:a="http://schemas.openxmlformats.org/drawingml/2006/main">
+              <a:graphicData uri="http://schemas.openxmlformats.org/drawingml/2006/picture">
+                <pic:pic xmlns:pic="http://schemas.openxmlformats.org/drawingml/2006/picture">
+                  <pic:nvPicPr>
+                    <pic:cNvPr id="0" name="Picture 3"/>
+                    <pic:cNvPicPr>
+                      <a:picLocks noChangeAspect="1" noChangeArrowheads="1"/>
+                    </pic:cNvPicPr>
+                  </pic:nvPicPr>
+                  <pic:blipFill rotWithShape="1">
+                    <a:blip r:embed="rId12" cstate="print">
+                      <a:extLst>
+                        <a:ext uri="{28A0092B-C50C-407E-A947-70E740481C1C}">
+                          <a14:useLocalDpi xmlns:a14="http://schemas.microsoft.com/office/drawing/2010/main" val="0"/>
+                        </a:ext>
+                      </a:extLst>
+                    </a:blip>
+                    <a:srcRect t="64990"/>
+                    <a:stretch/>
+                  </pic:blipFill>
+                  <pic:spPr bwMode="auto">
+                    <a:xfrm>
+                      <a:off x="0" y="0"/>
+                      <a:ext cx="6276975" cy="1724025"/>
+                    </a:xfrm>
+                    <a:prstGeom prst="rect">
+                      <a:avLst/>
+                    </a:prstGeom>
+                    <a:noFill/>
+                    <a:ln>
+                      <a:noFill/>
+                    </a:ln>
+                    <a:extLst>
+                      <a:ext uri="{53640926-AAD7-44D8-BBD7-CCE9431645EC}">
+                        <a14:shadowObscured xmlns:a14="http://schemas.microsoft.com/office/drawing/2010/main"/>
+                      </a:ext>
+                    </a:extLst>
+                  </pic:spPr>
+                </pic:pic>
+              </a:graphicData>
+            </a:graphic>
+          </wp:inline>
+        </w:drawing>
+      </w:r>
+    </w:p>
+    <w:p>
+      <w:pPr>
+        <w:pStyle w:val="Body"/>
+        <w:rPr>
+          <w:b/>
+          <w:bCs/>
+          <w:sz w:val="26"/>
+          <w:szCs w:val="26"/>
+          <w:lang w:val="en-US"/>
+        </w:rPr>
+      </w:pPr>
+      <w:r>
+        <w:rPr>
+          <w:b/>
+          <w:bCs/>
+          <w:sz w:val="26"/>
+          <w:szCs w:val="26"/>
+          <w:lang w:val="en-US"/>
+        </w:rPr>
+        <w:t>Answer 3-</w:t>
+      </w:r>
+      <w:r>
+        <w:rPr>
+          <w:b/>
+          <w:bCs/>
+          <w:sz w:val="26"/>
+          <w:szCs w:val="26"/>
+          <w:lang w:val="en-US"/>
+        </w:rPr>
+        <w:t>b</w:t>
+      </w:r>
+    </w:p>
+    <w:p>
+      <w:pPr>
+        <w:pStyle w:val="Body"/>
+        <w:rPr>
+          <w:b/>
+          <w:bCs/>
+          <w:sz w:val="26"/>
+          <w:szCs w:val="26"/>
+          <w:lang w:val="en-US"/>
+        </w:rPr>
+      </w:pPr>
+      <w:r>
+        <w:rPr>
+          <w:b/>
+          <w:bCs/>
+          <w:noProof/>
+          <w:sz w:val="26"/>
+          <w:szCs w:val="26"/>
+          <w:lang w:val="en-US"/>
+        </w:rPr>
+        <w:t xml:space="preserve">                               </w:t>
+      </w:r>
+      <w:r>
+        <w:rPr>
+          <w:b/>
+          <w:bCs/>
+          <w:noProof/>
+          <w:sz w:val="26"/>
+          <w:szCs w:val="26"/>
+          <w:lang w:val="en-US"/>
+        </w:rPr>
+        <w:drawing>
+          <wp:inline distT="0" distB="0" distL="0" distR="0" wp14:anchorId="40497C2D" wp14:editId="5F71EDD4">
+            <wp:extent cx="3685831" cy="2801751"/>
+            <wp:effectExtent l="0" t="0" r="0" b="0"/>
+            <wp:docPr id="12" name="Imagem 12"/>
+            <wp:cNvGraphicFramePr>
+              <a:graphicFrameLocks xmlns:a="http://schemas.openxmlformats.org/drawingml/2006/main" noChangeAspect="1"/>
+            </wp:cNvGraphicFramePr>
+            <a:graphic xmlns:a="http://schemas.openxmlformats.org/drawingml/2006/main">
+              <a:graphicData uri="http://schemas.openxmlformats.org/drawingml/2006/picture">
+                <pic:pic xmlns:pic="http://schemas.openxmlformats.org/drawingml/2006/picture">
+                  <pic:nvPicPr>
+                    <pic:cNvPr id="0" name="Picture 4"/>
+                    <pic:cNvPicPr>
+                      <a:picLocks noChangeAspect="1" noChangeArrowheads="1"/>
+                    </pic:cNvPicPr>
+                  </pic:nvPicPr>
+                  <pic:blipFill rotWithShape="1">
+                    <a:blip r:embed="rId13" cstate="print">
+                      <a:extLst>
+                        <a:ext uri="{28A0092B-C50C-407E-A947-70E740481C1C}">
+                          <a14:useLocalDpi xmlns:a14="http://schemas.microsoft.com/office/drawing/2010/main" val="0"/>
+                        </a:ext>
+                      </a:extLst>
+                    </a:blip>
+                    <a:srcRect l="3105" t="6100" r="4248"/>
+                    <a:stretch/>
+                  </pic:blipFill>
+                  <pic:spPr bwMode="auto">
+                    <a:xfrm>
+                      <a:off x="0" y="0"/>
+                      <a:ext cx="3694614" cy="2808427"/>
+                    </a:xfrm>
+                    <a:prstGeom prst="rect">
+                      <a:avLst/>
+                    </a:prstGeom>
+                    <a:noFill/>
+                    <a:ln>
+                      <a:noFill/>
+                    </a:ln>
+                    <a:extLst>
+                      <a:ext uri="{53640926-AAD7-44D8-BBD7-CCE9431645EC}">
+                        <a14:shadowObscured xmlns:a14="http://schemas.microsoft.com/office/drawing/2010/main"/>
+                      </a:ext>
+                    </a:extLst>
+                  </pic:spPr>
+                </pic:pic>
+              </a:graphicData>
+            </a:graphic>
+          </wp:inline>
+        </w:drawing>
+      </w:r>
+    </w:p>
+    <w:p>
+      <w:pPr>
+        <w:pStyle w:val="Body"/>
         <w:jc w:val="center"/>
         <w:rPr>
           <w:b/>
           <w:bCs/>
-          <w:sz w:val="26"/>
-          <w:szCs w:val="26"/>
-          <w:lang w:val="en-US"/>
-        </w:rPr>
-      </w:pPr>
+          <w:noProof/>
+          <w:sz w:val="26"/>
+          <w:szCs w:val="26"/>
+          <w:lang w:val="en-US"/>
+        </w:rPr>
+      </w:pPr>
+    </w:p>
+    <w:p>
+      <w:pPr>
+        <w:pStyle w:val="Body"/>
+        <w:rPr>
+          <w:b/>
+          <w:bCs/>
+          <w:sz w:val="26"/>
+          <w:szCs w:val="26"/>
+          <w:lang w:val="en-US"/>
+        </w:rPr>
+      </w:pPr>
+    </w:p>
+    <w:p>
+      <w:pPr>
+        <w:pStyle w:val="Body"/>
+        <w:rPr>
+          <w:b/>
+          <w:bCs/>
+          <w:sz w:val="26"/>
+          <w:szCs w:val="26"/>
+          <w:lang w:val="en-US"/>
+        </w:rPr>
+      </w:pPr>
+    </w:p>
+    <w:p>
+      <w:pPr>
+        <w:pStyle w:val="Body"/>
+        <w:rPr>
+          <w:b/>
+          <w:bCs/>
+          <w:sz w:val="26"/>
+          <w:szCs w:val="26"/>
+          <w:lang w:val="en-US"/>
+        </w:rPr>
+      </w:pPr>
+    </w:p>
+    <w:p>
+      <w:pPr>
+        <w:pStyle w:val="Body"/>
+        <w:rPr>
+          <w:b/>
+          <w:bCs/>
+          <w:sz w:val="26"/>
+          <w:szCs w:val="26"/>
+          <w:lang w:val="en-US"/>
+        </w:rPr>
+      </w:pPr>
+    </w:p>
+    <w:p>
+      <w:pPr>
+        <w:pStyle w:val="Body"/>
+        <w:rPr>
+          <w:b/>
+          <w:bCs/>
+          <w:sz w:val="26"/>
+          <w:szCs w:val="26"/>
+          <w:lang w:val="en-US"/>
+        </w:rPr>
+      </w:pPr>
+    </w:p>
+    <w:p>
+      <w:pPr>
+        <w:pStyle w:val="Body"/>
+        <w:rPr>
+          <w:b/>
+          <w:bCs/>
+          <w:sz w:val="26"/>
+          <w:szCs w:val="26"/>
+          <w:lang w:val="en-US"/>
+        </w:rPr>
+      </w:pPr>
+    </w:p>
+    <w:p>
+      <w:pPr>
+        <w:pStyle w:val="Body"/>
+        <w:rPr>
+          <w:b/>
+          <w:bCs/>
+          <w:sz w:val="26"/>
+          <w:szCs w:val="26"/>
+          <w:lang w:val="en-US"/>
+        </w:rPr>
+      </w:pPr>
+    </w:p>
+    <w:p>
+      <w:pPr>
+        <w:pStyle w:val="Body"/>
+        <w:rPr>
+          <w:b/>
+          <w:bCs/>
+          <w:sz w:val="26"/>
+          <w:szCs w:val="26"/>
+          <w:lang w:val="en-US"/>
+        </w:rPr>
+      </w:pPr>
+    </w:p>
+    <w:p>
+      <w:pPr>
+        <w:pStyle w:val="Body"/>
+        <w:rPr>
+          <w:b/>
+          <w:bCs/>
+          <w:sz w:val="26"/>
+          <w:szCs w:val="26"/>
+          <w:lang w:val="en-US"/>
+        </w:rPr>
+      </w:pPr>
+    </w:p>
+    <w:p>
+      <w:pPr>
+        <w:pStyle w:val="Body"/>
+        <w:rPr>
+          <w:b/>
+          <w:bCs/>
+          <w:sz w:val="26"/>
+          <w:szCs w:val="26"/>
+          <w:lang w:val="en-US"/>
+        </w:rPr>
+      </w:pPr>
+    </w:p>
+    <w:p>
+      <w:pPr>
+        <w:pStyle w:val="Body"/>
+        <w:rPr>
+          <w:b/>
+          <w:bCs/>
+          <w:sz w:val="26"/>
+          <w:szCs w:val="26"/>
+          <w:lang w:val="en-US"/>
+        </w:rPr>
+      </w:pPr>
+    </w:p>
+    <w:p>
+      <w:pPr>
+        <w:pStyle w:val="Body"/>
+        <w:rPr>
+          <w:b/>
+          <w:bCs/>
+          <w:sz w:val="26"/>
+          <w:szCs w:val="26"/>
+          <w:lang w:val="en-US"/>
+        </w:rPr>
+      </w:pPr>
+    </w:p>
+    <w:p>
+      <w:pPr>
+        <w:pStyle w:val="Body"/>
+        <w:rPr>
+          <w:b/>
+          <w:bCs/>
+          <w:sz w:val="26"/>
+          <w:szCs w:val="26"/>
+          <w:lang w:val="en-US"/>
+        </w:rPr>
+      </w:pPr>
+    </w:p>
+    <w:p>
+      <w:pPr>
+        <w:pStyle w:val="Body"/>
+        <w:rPr>
+          <w:b/>
+          <w:bCs/>
+          <w:sz w:val="26"/>
+          <w:szCs w:val="26"/>
+          <w:lang w:val="en-US"/>
+        </w:rPr>
+      </w:pPr>
+    </w:p>
+    <w:p>
+      <w:pPr>
+        <w:pStyle w:val="Body"/>
+        <w:rPr>
+          <w:b/>
+          <w:bCs/>
+          <w:sz w:val="26"/>
+          <w:szCs w:val="26"/>
+          <w:lang w:val="en-US"/>
+        </w:rPr>
+      </w:pPr>
+      <w:r>
+        <w:rPr>
+          <w:b/>
+          <w:bCs/>
+          <w:sz w:val="26"/>
+          <w:szCs w:val="26"/>
+          <w:lang w:val="en-US"/>
+        </w:rPr>
+        <w:lastRenderedPageBreak/>
+        <w:t>Answer 3-c</w:t>
+      </w:r>
+    </w:p>
+    <w:p>
+      <w:pPr>
+        <w:pStyle w:val="Body"/>
+        <w:rPr>
+          <w:b/>
+          <w:bCs/>
+          <w:sz w:val="26"/>
+          <w:szCs w:val="26"/>
+          <w:lang w:val="en-US"/>
+        </w:rPr>
+      </w:pPr>
+      <w:r>
+        <w:rPr>
+          <w:b/>
+          <w:bCs/>
+          <w:noProof/>
+          <w:sz w:val="26"/>
+          <w:szCs w:val="26"/>
+          <w:lang w:val="en-US"/>
+        </w:rPr>
+        <w:drawing>
+          <wp:anchor distT="0" distB="0" distL="114300" distR="114300" simplePos="0" relativeHeight="251662336" behindDoc="0" locked="0" layoutInCell="1" allowOverlap="1" wp14:anchorId="19015EB3" wp14:editId="08D5DADA">
+            <wp:simplePos x="0" y="0"/>
+            <wp:positionH relativeFrom="margin">
+              <wp:align>center</wp:align>
+            </wp:positionH>
+            <wp:positionV relativeFrom="paragraph">
+              <wp:posOffset>10160</wp:posOffset>
+            </wp:positionV>
+            <wp:extent cx="3695065" cy="2947035"/>
+            <wp:effectExtent l="0" t="0" r="635" b="5715"/>
+            <wp:wrapSquare wrapText="bothSides"/>
+            <wp:docPr id="14" name="Imagem 14"/>
+            <wp:cNvGraphicFramePr>
+              <a:graphicFrameLocks xmlns:a="http://schemas.openxmlformats.org/drawingml/2006/main" noChangeAspect="1"/>
+            </wp:cNvGraphicFramePr>
+            <a:graphic xmlns:a="http://schemas.openxmlformats.org/drawingml/2006/main">
+              <a:graphicData uri="http://schemas.openxmlformats.org/drawingml/2006/picture">
+                <pic:pic xmlns:pic="http://schemas.openxmlformats.org/drawingml/2006/picture">
+                  <pic:nvPicPr>
+                    <pic:cNvPr id="0" name="Picture 6"/>
+                    <pic:cNvPicPr>
+                      <a:picLocks noChangeAspect="1" noChangeArrowheads="1"/>
+                    </pic:cNvPicPr>
+                  </pic:nvPicPr>
+                  <pic:blipFill>
+                    <a:blip r:embed="rId14" cstate="print">
+                      <a:extLst>
+                        <a:ext uri="{28A0092B-C50C-407E-A947-70E740481C1C}">
+                          <a14:useLocalDpi xmlns:a14="http://schemas.microsoft.com/office/drawing/2010/main" val="0"/>
+                        </a:ext>
+                      </a:extLst>
+                    </a:blip>
+                    <a:srcRect/>
+                    <a:stretch>
+                      <a:fillRect/>
+                    </a:stretch>
+                  </pic:blipFill>
+                  <pic:spPr bwMode="auto">
+                    <a:xfrm>
+                      <a:off x="0" y="0"/>
+                      <a:ext cx="3695065" cy="2947035"/>
+                    </a:xfrm>
+                    <a:prstGeom prst="rect">
+                      <a:avLst/>
+                    </a:prstGeom>
+                    <a:noFill/>
+                    <a:ln>
+                      <a:noFill/>
+                    </a:ln>
+                  </pic:spPr>
+                </pic:pic>
+              </a:graphicData>
+            </a:graphic>
+            <wp14:sizeRelH relativeFrom="margin">
+              <wp14:pctWidth>0</wp14:pctWidth>
+            </wp14:sizeRelH>
+            <wp14:sizeRelV relativeFrom="margin">
+              <wp14:pctHeight>0</wp14:pctHeight>
+            </wp14:sizeRelV>
+          </wp:anchor>
+        </w:drawing>
+      </w:r>
+    </w:p>
+    <w:p>
+      <w:pPr>
+        <w:pStyle w:val="Body"/>
+        <w:rPr>
+          <w:b/>
+          <w:bCs/>
+          <w:sz w:val="26"/>
+          <w:szCs w:val="26"/>
+          <w:lang w:val="en-US"/>
+        </w:rPr>
+      </w:pPr>
+      <w:r>
+        <w:rPr>
+          <w:b/>
+          <w:bCs/>
+          <w:sz w:val="26"/>
+          <w:szCs w:val="26"/>
+          <w:lang w:val="en-US"/>
+        </w:rPr>
+        <w:br w:type="textWrapping" w:clear="all"/>
+      </w:r>
     </w:p>
     <w:p>
       <w:pPr>
@@ -521,6 +1557,214 @@
           <w:lang w:val="en-US"/>
         </w:rPr>
       </w:pPr>
+    </w:p>
+    <w:p>
+      <w:pPr>
+        <w:pStyle w:val="Body"/>
+        <w:jc w:val="center"/>
+        <w:rPr>
+          <w:b/>
+          <w:bCs/>
+          <w:sz w:val="26"/>
+          <w:szCs w:val="26"/>
+          <w:lang w:val="en-US"/>
+        </w:rPr>
+      </w:pPr>
+    </w:p>
+    <w:p>
+      <w:pPr>
+        <w:pStyle w:val="Body"/>
+        <w:jc w:val="center"/>
+        <w:rPr>
+          <w:b/>
+          <w:bCs/>
+          <w:sz w:val="26"/>
+          <w:szCs w:val="26"/>
+          <w:lang w:val="en-US"/>
+        </w:rPr>
+      </w:pPr>
+    </w:p>
+    <w:p>
+      <w:pPr>
+        <w:pStyle w:val="Body"/>
+        <w:jc w:val="center"/>
+        <w:rPr>
+          <w:b/>
+          <w:bCs/>
+          <w:sz w:val="26"/>
+          <w:szCs w:val="26"/>
+          <w:lang w:val="en-US"/>
+        </w:rPr>
+      </w:pPr>
+    </w:p>
+    <w:p>
+      <w:pPr>
+        <w:pStyle w:val="Body"/>
+        <w:jc w:val="center"/>
+        <w:rPr>
+          <w:b/>
+          <w:bCs/>
+          <w:sz w:val="26"/>
+          <w:szCs w:val="26"/>
+          <w:lang w:val="en-US"/>
+        </w:rPr>
+      </w:pPr>
+    </w:p>
+    <w:p>
+      <w:pPr>
+        <w:pStyle w:val="Body"/>
+        <w:jc w:val="center"/>
+        <w:rPr>
+          <w:b/>
+          <w:bCs/>
+          <w:sz w:val="26"/>
+          <w:szCs w:val="26"/>
+          <w:lang w:val="en-US"/>
+        </w:rPr>
+      </w:pPr>
+    </w:p>
+    <w:p>
+      <w:pPr>
+        <w:pStyle w:val="Body"/>
+        <w:jc w:val="center"/>
+        <w:rPr>
+          <w:b/>
+          <w:bCs/>
+          <w:sz w:val="26"/>
+          <w:szCs w:val="26"/>
+          <w:lang w:val="en-US"/>
+        </w:rPr>
+      </w:pPr>
+    </w:p>
+    <w:p>
+      <w:pPr>
+        <w:pStyle w:val="Body"/>
+        <w:jc w:val="center"/>
+        <w:rPr>
+          <w:b/>
+          <w:bCs/>
+          <w:sz w:val="26"/>
+          <w:szCs w:val="26"/>
+          <w:lang w:val="en-US"/>
+        </w:rPr>
+      </w:pPr>
+    </w:p>
+    <w:p>
+      <w:pPr>
+        <w:pStyle w:val="Body"/>
+        <w:jc w:val="center"/>
+        <w:rPr>
+          <w:b/>
+          <w:bCs/>
+          <w:sz w:val="26"/>
+          <w:szCs w:val="26"/>
+          <w:lang w:val="en-US"/>
+        </w:rPr>
+      </w:pPr>
+    </w:p>
+    <w:p>
+      <w:pPr>
+        <w:pStyle w:val="Body"/>
+        <w:jc w:val="center"/>
+        <w:rPr>
+          <w:b/>
+          <w:bCs/>
+          <w:sz w:val="26"/>
+          <w:szCs w:val="26"/>
+          <w:lang w:val="en-US"/>
+        </w:rPr>
+      </w:pPr>
+    </w:p>
+    <w:p>
+      <w:pPr>
+        <w:pStyle w:val="Body"/>
+        <w:jc w:val="center"/>
+        <w:rPr>
+          <w:b/>
+          <w:bCs/>
+          <w:sz w:val="26"/>
+          <w:szCs w:val="26"/>
+          <w:lang w:val="en-US"/>
+        </w:rPr>
+      </w:pPr>
+    </w:p>
+    <w:p>
+      <w:pPr>
+        <w:pStyle w:val="Body"/>
+        <w:jc w:val="center"/>
+        <w:rPr>
+          <w:b/>
+          <w:bCs/>
+          <w:sz w:val="26"/>
+          <w:szCs w:val="26"/>
+          <w:lang w:val="en-US"/>
+        </w:rPr>
+      </w:pPr>
+    </w:p>
+    <w:p>
+      <w:pPr>
+        <w:pStyle w:val="Body"/>
+        <w:jc w:val="center"/>
+        <w:rPr>
+          <w:b/>
+          <w:bCs/>
+          <w:sz w:val="26"/>
+          <w:szCs w:val="26"/>
+          <w:lang w:val="en-US"/>
+        </w:rPr>
+      </w:pPr>
+    </w:p>
+    <w:p>
+      <w:pPr>
+        <w:pStyle w:val="Body"/>
+        <w:jc w:val="center"/>
+        <w:rPr>
+          <w:b/>
+          <w:bCs/>
+          <w:sz w:val="26"/>
+          <w:szCs w:val="26"/>
+          <w:lang w:val="en-US"/>
+        </w:rPr>
+      </w:pPr>
+    </w:p>
+    <w:p>
+      <w:pPr>
+        <w:pStyle w:val="Body"/>
+        <w:jc w:val="center"/>
+        <w:rPr>
+          <w:b/>
+          <w:bCs/>
+          <w:sz w:val="26"/>
+          <w:szCs w:val="26"/>
+          <w:lang w:val="en-US"/>
+        </w:rPr>
+      </w:pPr>
+    </w:p>
+    <w:p>
+      <w:pPr>
+        <w:pStyle w:val="Body"/>
+        <w:jc w:val="center"/>
+        <w:rPr>
+          <w:b/>
+          <w:bCs/>
+          <w:sz w:val="26"/>
+          <w:szCs w:val="26"/>
+          <w:lang w:val="en-US"/>
+        </w:rPr>
+      </w:pPr>
+    </w:p>
+    <w:p>
+      <w:pPr>
+        <w:pStyle w:val="Body"/>
+        <w:jc w:val="center"/>
+        <w:rPr>
+          <w:b/>
+          <w:bCs/>
+          <w:sz w:val="26"/>
+          <w:szCs w:val="26"/>
+          <w:lang w:val="en-US"/>
+        </w:rPr>
+      </w:pPr>
       <w:r>
         <w:rPr>
           <w:b/>
@@ -529,6 +1773,7 @@
           <w:szCs w:val="26"/>
           <w:lang w:val="en-US"/>
         </w:rPr>
+        <w:lastRenderedPageBreak/>
         <w:t>II. Programming and critical analysis</w:t>
       </w:r>
     </w:p>
@@ -901,7 +2146,7 @@
       </w:r>
     </w:p>
     <w:sectPr>
-      <w:headerReference w:type="default" r:id="rId11"/>
+      <w:headerReference w:type="default" r:id="rId15"/>
       <w:type w:val="continuous"/>
       <w:pgSz w:w="11906" w:h="16838"/>
       <w:pgMar w:top="1134" w:right="746" w:bottom="900" w:left="1260" w:header="709" w:footer="850" w:gutter="0"/>
@@ -1585,6 +2830,95 @@
     </w:lvl>
   </w:abstractNum>
   <w:abstractNum w:abstractNumId="5" w15:restartNumberingAfterBreak="0">
+    <w:nsid w:val="36CA10CE"/>
+    <w:multiLevelType w:val="hybridMultilevel"/>
+    <w:tmpl w:val="C54215D8"/>
+    <w:lvl w:ilvl="0" w:tplc="9A505C20">
+      <w:start w:val="1"/>
+      <w:numFmt w:val="lowerRoman"/>
+      <w:lvlText w:val="%1-"/>
+      <w:lvlJc w:val="left"/>
+      <w:pPr>
+        <w:ind w:left="1080" w:hanging="720"/>
+      </w:pPr>
+      <w:rPr>
+        <w:rFonts w:hint="default"/>
+      </w:rPr>
+    </w:lvl>
+    <w:lvl w:ilvl="1" w:tplc="08160019" w:tentative="1">
+      <w:start w:val="1"/>
+      <w:numFmt w:val="lowerLetter"/>
+      <w:lvlText w:val="%2."/>
+      <w:lvlJc w:val="left"/>
+      <w:pPr>
+        <w:ind w:left="1440" w:hanging="360"/>
+      </w:pPr>
+    </w:lvl>
+    <w:lvl w:ilvl="2" w:tplc="0816001B" w:tentative="1">
+      <w:start w:val="1"/>
+      <w:numFmt w:val="lowerRoman"/>
+      <w:lvlText w:val="%3."/>
+      <w:lvlJc w:val="right"/>
+      <w:pPr>
+        <w:ind w:left="2160" w:hanging="180"/>
+      </w:pPr>
+    </w:lvl>
+    <w:lvl w:ilvl="3" w:tplc="0816000F" w:tentative="1">
+      <w:start w:val="1"/>
+      <w:numFmt w:val="decimal"/>
+      <w:lvlText w:val="%4."/>
+      <w:lvlJc w:val="left"/>
+      <w:pPr>
+        <w:ind w:left="2880" w:hanging="360"/>
+      </w:pPr>
+    </w:lvl>
+    <w:lvl w:ilvl="4" w:tplc="08160019" w:tentative="1">
+      <w:start w:val="1"/>
+      <w:numFmt w:val="lowerLetter"/>
+      <w:lvlText w:val="%5."/>
+      <w:lvlJc w:val="left"/>
+      <w:pPr>
+        <w:ind w:left="3600" w:hanging="360"/>
+      </w:pPr>
+    </w:lvl>
+    <w:lvl w:ilvl="5" w:tplc="0816001B" w:tentative="1">
+      <w:start w:val="1"/>
+      <w:numFmt w:val="lowerRoman"/>
+      <w:lvlText w:val="%6."/>
+      <w:lvlJc w:val="right"/>
+      <w:pPr>
+        <w:ind w:left="4320" w:hanging="180"/>
+      </w:pPr>
+    </w:lvl>
+    <w:lvl w:ilvl="6" w:tplc="0816000F" w:tentative="1">
+      <w:start w:val="1"/>
+      <w:numFmt w:val="decimal"/>
+      <w:lvlText w:val="%7."/>
+      <w:lvlJc w:val="left"/>
+      <w:pPr>
+        <w:ind w:left="5040" w:hanging="360"/>
+      </w:pPr>
+    </w:lvl>
+    <w:lvl w:ilvl="7" w:tplc="08160019" w:tentative="1">
+      <w:start w:val="1"/>
+      <w:numFmt w:val="lowerLetter"/>
+      <w:lvlText w:val="%8."/>
+      <w:lvlJc w:val="left"/>
+      <w:pPr>
+        <w:ind w:left="5760" w:hanging="360"/>
+      </w:pPr>
+    </w:lvl>
+    <w:lvl w:ilvl="8" w:tplc="0816001B" w:tentative="1">
+      <w:start w:val="1"/>
+      <w:numFmt w:val="lowerRoman"/>
+      <w:lvlText w:val="%9."/>
+      <w:lvlJc w:val="right"/>
+      <w:pPr>
+        <w:ind w:left="6480" w:hanging="180"/>
+      </w:pPr>
+    </w:lvl>
+  </w:abstractNum>
+  <w:abstractNum w:abstractNumId="6" w15:restartNumberingAfterBreak="0">
     <w:nsid w:val="3A0F0458"/>
     <w:multiLevelType w:val="hybridMultilevel"/>
     <w:tmpl w:val="4E8CEA98"/>
@@ -1673,7 +3007,7 @@
       </w:pPr>
     </w:lvl>
   </w:abstractNum>
-  <w:abstractNum w:abstractNumId="6" w15:restartNumberingAfterBreak="0">
+  <w:abstractNum w:abstractNumId="7" w15:restartNumberingAfterBreak="0">
     <w:nsid w:val="5F0463C2"/>
     <w:multiLevelType w:val="hybridMultilevel"/>
     <w:tmpl w:val="9A483DCC"/>
@@ -1786,7 +3120,7 @@
       </w:rPr>
     </w:lvl>
   </w:abstractNum>
-  <w:abstractNum w:abstractNumId="7" w15:restartNumberingAfterBreak="0">
+  <w:abstractNum w:abstractNumId="8" w15:restartNumberingAfterBreak="0">
     <w:nsid w:val="60685188"/>
     <w:multiLevelType w:val="hybridMultilevel"/>
     <w:tmpl w:val="220EE106"/>
@@ -1878,7 +3212,7 @@
       </w:pPr>
     </w:lvl>
   </w:abstractNum>
-  <w:abstractNum w:abstractNumId="8" w15:restartNumberingAfterBreak="0">
+  <w:abstractNum w:abstractNumId="9" w15:restartNumberingAfterBreak="0">
     <w:nsid w:val="615F49E3"/>
     <w:multiLevelType w:val="hybridMultilevel"/>
     <w:tmpl w:val="82069DB0"/>
@@ -1967,7 +3301,7 @@
       </w:pPr>
     </w:lvl>
   </w:abstractNum>
-  <w:abstractNum w:abstractNumId="9" w15:restartNumberingAfterBreak="0">
+  <w:abstractNum w:abstractNumId="10" w15:restartNumberingAfterBreak="0">
     <w:nsid w:val="68CF2CD6"/>
     <w:multiLevelType w:val="hybridMultilevel"/>
     <w:tmpl w:val="ABE647EE"/>
@@ -2079,7 +3413,7 @@
       </w:rPr>
     </w:lvl>
   </w:abstractNum>
-  <w:abstractNum w:abstractNumId="10" w15:restartNumberingAfterBreak="0">
+  <w:abstractNum w:abstractNumId="11" w15:restartNumberingAfterBreak="0">
     <w:nsid w:val="73CB104C"/>
     <w:multiLevelType w:val="hybridMultilevel"/>
     <w:tmpl w:val="8482D0A8"/>
@@ -2168,7 +3502,7 @@
       </w:pPr>
     </w:lvl>
   </w:abstractNum>
-  <w:abstractNum w:abstractNumId="11" w15:restartNumberingAfterBreak="0">
+  <w:abstractNum w:abstractNumId="12" w15:restartNumberingAfterBreak="0">
     <w:nsid w:val="7CDC6A94"/>
     <w:multiLevelType w:val="hybridMultilevel"/>
     <w:tmpl w:val="C77C9D36"/>
@@ -2261,19 +3595,19 @@
     <w:abstractNumId w:val="1"/>
   </w:num>
   <w:num w:numId="3">
-    <w:abstractNumId w:val="10"/>
+    <w:abstractNumId w:val="11"/>
   </w:num>
   <w:num w:numId="4">
-    <w:abstractNumId w:val="5"/>
+    <w:abstractNumId w:val="6"/>
   </w:num>
   <w:num w:numId="5">
-    <w:abstractNumId w:val="8"/>
+    <w:abstractNumId w:val="9"/>
   </w:num>
   <w:num w:numId="6">
     <w:abstractNumId w:val="0"/>
   </w:num>
   <w:num w:numId="7">
-    <w:abstractNumId w:val="7"/>
+    <w:abstractNumId w:val="8"/>
   </w:num>
   <w:num w:numId="8">
     <w:abstractNumId w:val="3"/>
@@ -2282,13 +3616,16 @@
     <w:abstractNumId w:val="4"/>
   </w:num>
   <w:num w:numId="10">
-    <w:abstractNumId w:val="9"/>
+    <w:abstractNumId w:val="10"/>
   </w:num>
   <w:num w:numId="11">
-    <w:abstractNumId w:val="11"/>
+    <w:abstractNumId w:val="12"/>
   </w:num>
   <w:num w:numId="12">
-    <w:abstractNumId w:val="6"/>
+    <w:abstractNumId w:val="7"/>
+  </w:num>
+  <w:num w:numId="13">
+    <w:abstractNumId w:val="5"/>
   </w:num>
 </w:numbering>
 </file>

</xml_diff>